<commit_message>
Adding beginning of 4 laba
</commit_message>
<xml_diff>
--- a/Documents/Requirements/Требования к проекту.docx
+++ b/Documents/Requirements/Требования к проекту.docx
@@ -1306,7 +1306,7 @@
           <w:szCs w:val="28"/>
           <w:lang w:val="ru-RU"/>
         </w:rPr>
-        <w:t>ность – это все что важно. Нужно предусмотреть</w:t>
+        <w:t>ность</w:t>
       </w:r>
       <w:r>
         <w:rPr>
@@ -1324,30 +1324,57 @@
           <w:szCs w:val="28"/>
           <w:lang w:val="ru-RU"/>
         </w:rPr>
-        <w:t xml:space="preserve">обработку ошибок пользователя. К примеру, это создание задачи с пустым полем. Необходимо обеспечить </w:t>
-      </w:r>
-      <w:proofErr w:type="spellStart"/>
-      <w:r>
-        <w:rPr>
-          <w:rFonts w:ascii="Times" w:hAnsi="Times" w:cs="Times"/>
-          <w:sz w:val="28"/>
-          <w:szCs w:val="28"/>
-          <w:lang w:val="ru-RU"/>
-        </w:rPr>
-        <w:t>валидацию</w:t>
-      </w:r>
-      <w:proofErr w:type="spellEnd"/>
-      <w:r>
-        <w:rPr>
-          <w:rFonts w:ascii="Times" w:hAnsi="Times" w:cs="Times"/>
-          <w:sz w:val="28"/>
-          <w:szCs w:val="28"/>
-          <w:lang w:val="ru-RU"/>
-        </w:rPr>
-        <w:t xml:space="preserve"> форм для предотвращения поломки в приложении.</w:t>
+        <w:t>данных</w:t>
       </w:r>
       <w:bookmarkStart w:id="0" w:name="_GoBack"/>
       <w:bookmarkEnd w:id="0"/>
+      <w:r>
+        <w:rPr>
+          <w:rFonts w:ascii="Times" w:hAnsi="Times" w:cs="Times"/>
+          <w:sz w:val="28"/>
+          <w:szCs w:val="28"/>
+          <w:lang w:val="ru-RU"/>
+        </w:rPr>
+        <w:t xml:space="preserve"> – это все что важно. Нужно предусмотреть</w:t>
+      </w:r>
+      <w:r>
+        <w:rPr>
+          <w:rFonts w:ascii="Times" w:hAnsi="Times" w:cs="Times"/>
+          <w:sz w:val="28"/>
+          <w:szCs w:val="28"/>
+          <w:lang w:val="ru-RU"/>
+        </w:rPr>
+        <w:t xml:space="preserve"> </w:t>
+      </w:r>
+      <w:r>
+        <w:rPr>
+          <w:rFonts w:ascii="Times" w:hAnsi="Times" w:cs="Times"/>
+          <w:sz w:val="28"/>
+          <w:szCs w:val="28"/>
+          <w:lang w:val="ru-RU"/>
+        </w:rPr>
+        <w:t xml:space="preserve">обработку ошибок пользователя. К примеру, это создание задачи с пустым полем. Необходимо обеспечить </w:t>
+      </w:r>
+      <w:proofErr w:type="spellStart"/>
+      <w:r>
+        <w:rPr>
+          <w:rFonts w:ascii="Times" w:hAnsi="Times" w:cs="Times"/>
+          <w:sz w:val="28"/>
+          <w:szCs w:val="28"/>
+          <w:lang w:val="ru-RU"/>
+        </w:rPr>
+        <w:t>валидацию</w:t>
+      </w:r>
+      <w:proofErr w:type="spellEnd"/>
+      <w:r>
+        <w:rPr>
+          <w:rFonts w:ascii="Times" w:hAnsi="Times" w:cs="Times"/>
+          <w:sz w:val="28"/>
+          <w:szCs w:val="28"/>
+          <w:lang w:val="ru-RU"/>
+        </w:rPr>
+        <w:t xml:space="preserve"> форм для предотвращения поломки в приложении.</w:t>
+      </w:r>
     </w:p>
     <w:sectPr>
       <w:pgSz w:w="11906" w:h="16838"/>
@@ -2059,7 +2086,7 @@
 </file>
 
 <file path=customXml/itemProps1.xml><?xml version="1.0" encoding="utf-8"?>
-<ds:datastoreItem xmlns:ds="http://schemas.openxmlformats.org/officeDocument/2006/customXml" ds:itemID="{B25EC8CA-4DD1-4BC2-B955-102C690AF1A1}">
+<ds:datastoreItem xmlns:ds="http://schemas.openxmlformats.org/officeDocument/2006/customXml" ds:itemID="{03BA41D0-E78B-4320-A256-2378703EE12A}">
   <ds:schemaRefs>
     <ds:schemaRef ds:uri="http://schemas.openxmlformats.org/officeDocument/2006/bibliography"/>
   </ds:schemaRefs>

</xml_diff>